<commit_message>
Second update with Backend:event: add/remove enroll user:add/remove event (missing add/remove friend). Frontend: basic style update with navigation bar and currently working on profile page.
</commit_message>
<xml_diff>
--- a/dbdesign.docx
+++ b/dbdesign.docx
@@ -351,6 +351,12 @@
         <w:tab/>
         <w:t>str</w:t>
       </w:r>
+      <w:r>
+        <w:tab/>
+      </w:r>
+      <w:r>
+        <w:tab/>
+      </w:r>
     </w:p>
     <w:p>
       <w:r>
@@ -376,7 +382,7 @@
       </w:r>
       <w:proofErr w:type="spellStart"/>
       <w:r>
-        <w:t>enrolled_ev</w:t>
+        <w:t>enroll_ev</w:t>
       </w:r>
       <w:proofErr w:type="spellEnd"/>
       <w:r>
@@ -387,6 +393,38 @@
       </w:r>
       <w:r>
         <w:t>array</w:t>
+      </w:r>
+      <w:r>
+        <w:tab/>
+        <w:t>object(</w:t>
+      </w:r>
+      <w:proofErr w:type="spellStart"/>
+      <w:r>
+        <w:t>eventId</w:t>
+      </w:r>
+      <w:proofErr w:type="spellEnd"/>
+      <w:r>
+        <w:t>, title, date, time)</w:t>
+      </w:r>
+      <w:r>
+        <w:tab/>
+      </w:r>
+      <w:r>
+        <w:tab/>
+        <w:t>(change from enrolled_ev</w:t>
+      </w:r>
+      <w:bookmarkStart w:id="0" w:name="_GoBack"/>
+      <w:bookmarkEnd w:id="0"/>
+      <w:r>
+        <w:t xml:space="preserve"> to </w:t>
+      </w:r>
+      <w:proofErr w:type="spellStart"/>
+      <w:r>
+        <w:t>enroll_ev</w:t>
+      </w:r>
+      <w:proofErr w:type="spellEnd"/>
+      <w:r>
+        <w:t>)</w:t>
       </w:r>
     </w:p>
     <w:p>
@@ -397,16 +435,26 @@
         <w:t>U</w:t>
       </w:r>
       <w:r>
-        <w:t xml:space="preserve"> </w:t>
+        <w:t xml:space="preserve"> friends</w:t>
+      </w:r>
+      <w:r>
+        <w:tab/>
+        <w:t>array</w:t>
+      </w:r>
+      <w:r>
+        <w:tab/>
+        <w:t>object</w:t>
+      </w:r>
+      <w:r>
+        <w:tab/>
       </w:r>
       <w:proofErr w:type="gramStart"/>
       <w:r>
-        <w:t>friends</w:t>
+        <w:t>need</w:t>
       </w:r>
       <w:proofErr w:type="gramEnd"/>
       <w:r>
-        <w:tab/>
-        <w:t>array</w:t>
+        <w:t xml:space="preserve"> to complete</w:t>
       </w:r>
     </w:p>
     <w:p>
@@ -422,8 +470,6 @@
         <w:tab/>
         <w:t>1</w:t>
       </w:r>
-      <w:bookmarkStart w:id="0" w:name="_GoBack"/>
-      <w:bookmarkEnd w:id="0"/>
     </w:p>
     <w:sectPr>
       <w:pgSz w:w="12240" w:h="15840"/>

</xml_diff>

<commit_message>
Fifth Update. dbdesign.docx fixing the typo (language type should be lge). Backend: Adding more images to use on client side. Frontend: ActivityList done; Working on Activity detail, searching and creating.
</commit_message>
<xml_diff>
--- a/dbdesign.docx
+++ b/dbdesign.docx
@@ -121,34 +121,42 @@
         <w:t>icon</w:t>
       </w:r>
       <w:r>
-        <w:t xml:space="preserve"> </w:t>
+        <w:t xml:space="preserve"> lg</w:t>
+      </w:r>
+      <w:r>
+        <w:rPr>
+          <w:rFonts w:hint="eastAsia"/>
+        </w:rPr>
+        <w:t>e</w:t>
+      </w:r>
+      <w:bookmarkStart w:id="0" w:name="_GoBack"/>
+      <w:bookmarkEnd w:id="0"/>
+      <w:r>
+        <w:t xml:space="preserve"> = language &amp; culture | </w:t>
       </w:r>
       <w:proofErr w:type="spellStart"/>
       <w:r>
-        <w:t>lgr</w:t>
+        <w:t>frm</w:t>
       </w:r>
       <w:proofErr w:type="spellEnd"/>
       <w:r>
-        <w:t xml:space="preserve"> = language &amp; culture | </w:t>
+        <w:t xml:space="preserve"> = friend making | boa = board game | </w:t>
       </w:r>
       <w:proofErr w:type="spellStart"/>
       <w:r>
-        <w:t>frm</w:t>
+        <w:t>mus</w:t>
       </w:r>
       <w:proofErr w:type="spellEnd"/>
       <w:r>
-        <w:t xml:space="preserve"> = friend making | boa = board game | </w:t>
-      </w:r>
-      <w:proofErr w:type="spellStart"/>
-      <w:r>
-        <w:t>mus</w:t>
-      </w:r>
-      <w:proofErr w:type="spellEnd"/>
-      <w:r>
         <w:t xml:space="preserve"> = music event |</w:t>
       </w:r>
     </w:p>
     <w:p>
+      <w:pPr>
+        <w:rPr>
+          <w:rFonts w:hint="eastAsia"/>
+        </w:rPr>
+      </w:pPr>
       <w:r>
         <w:t xml:space="preserve"> </w:t>
       </w:r>
@@ -411,10 +419,13 @@
       </w:r>
       <w:r>
         <w:tab/>
-        <w:t>(change from enrolled_ev</w:t>
-      </w:r>
-      <w:bookmarkStart w:id="0" w:name="_GoBack"/>
-      <w:bookmarkEnd w:id="0"/>
+        <w:t xml:space="preserve">(change from </w:t>
+      </w:r>
+      <w:proofErr w:type="spellStart"/>
+      <w:r>
+        <w:t>enrolled_ev</w:t>
+      </w:r>
+      <w:proofErr w:type="spellEnd"/>
       <w:r>
         <w:t xml:space="preserve"> to </w:t>
       </w:r>

</xml_diff>